<commit_message>
Added universal path getting
</commit_message>
<xml_diff>
--- a/Lab6/bs_reports/TODO.docx
+++ b/Lab6/bs_reports/TODO.docx
@@ -925,131 +925,6 @@
           <w:lang w:val="ru-RU"/>
         </w:rPr>
         <w:t>Этап 4. Работа с объектами и освещением</w:t>
-      </w:r>
-    </w:p>
-    <w:p>
-      <w:pPr>
-        <w:pStyle w:val="Normal"/>
-        <w:widowControl/>
-        <w:bidi w:val="0"/>
-        <w:ind w:left="0" w:right="0" w:hanging="0"/>
-        <w:jc w:val="left"/>
-        <w:rPr>
-          <w:rFonts w:ascii="Roboto;apple-system;BlinkMacSystemFont;Apple Color Emoji;Segoe UI;Oxygen;Ubuntu;Cantarell;Fira Sans;Droid Sans;Helvetica Neue;sans-serif" w:hAnsi="Roboto;apple-system;BlinkMacSystemFont;Apple Color Emoji;Segoe UI;Oxygen;Ubuntu;Cantarell;Fira Sans;Droid Sans;Helvetica Neue;sans-serif"/>
-          <w:b w:val="false"/>
-          <w:b w:val="false"/>
-          <w:i w:val="false"/>
-          <w:i w:val="false"/>
-          <w:caps w:val="false"/>
-          <w:smallCaps w:val="false"/>
-          <w:color w:val="000000"/>
-          <w:spacing w:val="0"/>
-          <w:sz w:val="24"/>
-        </w:rPr>
-      </w:pPr>
-      <w:r>
-        <w:rPr>
-          <w:rFonts w:ascii="Roboto;apple-system;BlinkMacSystemFont;Apple Color Emoji;Segoe UI;Oxygen;Ubuntu;Cantarell;Fira Sans;Droid Sans;Helvetica Neue;sans-serif" w:hAnsi="Roboto;apple-system;BlinkMacSystemFont;Apple Color Emoji;Segoe UI;Oxygen;Ubuntu;Cantarell;Fira Sans;Droid Sans;Helvetica Neue;sans-serif"/>
-          <w:b w:val="false"/>
-          <w:i w:val="false"/>
-          <w:caps w:val="false"/>
-          <w:smallCaps w:val="false"/>
-          <w:color w:val="000000"/>
-          <w:spacing w:val="0"/>
-          <w:sz w:val="24"/>
-        </w:rPr>
-      </w:r>
-    </w:p>
-    <w:p>
-      <w:pPr>
-        <w:pStyle w:val="Normal"/>
-        <w:widowControl/>
-        <w:bidi w:val="0"/>
-        <w:ind w:left="0" w:right="0" w:hanging="0"/>
-        <w:jc w:val="left"/>
-        <w:rPr>
-          <w:lang w:val="ru-RU"/>
-        </w:rPr>
-      </w:pPr>
-      <w:r>
-        <w:rPr>
-          <w:rFonts w:ascii="Roboto;apple-system;BlinkMacSystemFont;Apple Color Emoji;Segoe UI;Oxygen;Ubuntu;Cantarell;Fira Sans;Droid Sans;Helvetica Neue;sans-serif" w:hAnsi="Roboto;apple-system;BlinkMacSystemFont;Apple Color Emoji;Segoe UI;Oxygen;Ubuntu;Cantarell;Fira Sans;Droid Sans;Helvetica Neue;sans-serif"/>
-          <w:b w:val="false"/>
-          <w:i w:val="false"/>
-          <w:caps w:val="false"/>
-          <w:smallCaps w:val="false"/>
-          <w:color w:val="000000"/>
-          <w:spacing w:val="0"/>
-          <w:sz w:val="24"/>
-          <w:lang w:val="ru-RU"/>
-        </w:rPr>
-        <w:t>Реализуйте возможность добавления объектов в сцену через код или файл</w:t>
-      </w:r>
-    </w:p>
-    <w:p>
-      <w:pPr>
-        <w:pStyle w:val="Normal"/>
-        <w:widowControl/>
-        <w:bidi w:val="0"/>
-        <w:ind w:left="0" w:right="0" w:hanging="0"/>
-        <w:jc w:val="left"/>
-        <w:rPr>
-          <w:lang w:val="ru-RU"/>
-        </w:rPr>
-      </w:pPr>
-      <w:r>
-        <w:rPr>
-          <w:rFonts w:ascii="Roboto;apple-system;BlinkMacSystemFont;Apple Color Emoji;Segoe UI;Oxygen;Ubuntu;Cantarell;Fira Sans;Droid Sans;Helvetica Neue;sans-serif" w:hAnsi="Roboto;apple-system;BlinkMacSystemFont;Apple Color Emoji;Segoe UI;Oxygen;Ubuntu;Cantarell;Fira Sans;Droid Sans;Helvetica Neue;sans-serif"/>
-          <w:b w:val="false"/>
-          <w:i w:val="false"/>
-          <w:caps w:val="false"/>
-          <w:smallCaps w:val="false"/>
-          <w:color w:val="000000"/>
-          <w:spacing w:val="0"/>
-          <w:sz w:val="24"/>
-          <w:lang w:val="ru-RU"/>
-        </w:rPr>
-        <w:t>конфигурации. Объекты должны иметь:</w:t>
-      </w:r>
-    </w:p>
-    <w:p>
-      <w:pPr>
-        <w:pStyle w:val="Normal"/>
-        <w:widowControl/>
-        <w:bidi w:val="0"/>
-        <w:ind w:left="0" w:right="0" w:hanging="0"/>
-        <w:jc w:val="left"/>
-        <w:rPr>
-          <w:lang w:val="ru-RU"/>
-        </w:rPr>
-      </w:pPr>
-      <w:r>
-        <w:rPr>
-          <w:rFonts w:ascii="Roboto;apple-system;BlinkMacSystemFont;Apple Color Emoji;Segoe UI;Oxygen;Ubuntu;Cantarell;Fira Sans;Droid Sans;Helvetica Neue;sans-serif" w:hAnsi="Roboto;apple-system;BlinkMacSystemFont;Apple Color Emoji;Segoe UI;Oxygen;Ubuntu;Cantarell;Fira Sans;Droid Sans;Helvetica Neue;sans-serif"/>
-          <w:b w:val="false"/>
-          <w:i w:val="false"/>
-          <w:caps w:val="false"/>
-          <w:smallCaps w:val="false"/>
-          <w:color w:val="000000"/>
-          <w:spacing w:val="0"/>
-          <w:sz w:val="24"/>
-          <w:lang w:val="ru-RU"/>
-        </w:rPr>
-        <w:t xml:space="preserve">● </w:t>
-      </w:r>
-      <w:r>
-        <w:rPr>
-          <w:rFonts w:ascii="Roboto;apple-system;BlinkMacSystemFont;Apple Color Emoji;Segoe UI;Oxygen;Ubuntu;Cantarell;Fira Sans;Droid Sans;Helvetica Neue;sans-serif" w:hAnsi="Roboto;apple-system;BlinkMacSystemFont;Apple Color Emoji;Segoe UI;Oxygen;Ubuntu;Cantarell;Fira Sans;Droid Sans;Helvetica Neue;sans-serif"/>
-          <w:b w:val="false"/>
-          <w:i w:val="false"/>
-          <w:caps w:val="false"/>
-          <w:smallCaps w:val="false"/>
-          <w:color w:val="000000"/>
-          <w:spacing w:val="0"/>
-          <w:sz w:val="24"/>
-          <w:lang w:val="ru-RU"/>
-        </w:rPr>
-        <w:t>Позицию, вращение, масштаб.</w:t>
       </w:r>
     </w:p>
     <w:p>

</xml_diff>